<commit_message>
Document modified with cardinality included ER diagram
</commit_message>
<xml_diff>
--- a/Document/IT20250942_IT3021DWBI2022_Assignment01_Report.docx
+++ b/Document/IT20250942_IT3021DWBI2022_Assignment01_Report.docx
@@ -2695,42 +2695,6 @@
           <w:szCs w:val="24"/>
         </w:rPr>
       </w:pPr>
-      <w:proofErr w:type="spellStart"/>
-      <w:r>
-        <w:rPr>
-          <w:rFonts w:ascii="Times New Roman" w:hAnsi="Times New Roman" w:cs="Times New Roman"/>
-          <w:sz w:val="24"/>
-          <w:szCs w:val="24"/>
-        </w:rPr>
-        <w:t>PolicyClaim</w:t>
-      </w:r>
-      <w:proofErr w:type="spellEnd"/>
-      <w:r>
-        <w:rPr>
-          <w:rFonts w:ascii="Times New Roman" w:hAnsi="Times New Roman" w:cs="Times New Roman"/>
-          <w:sz w:val="24"/>
-          <w:szCs w:val="24"/>
-        </w:rPr>
-        <w:t xml:space="preserve"> – </w:t>
-      </w:r>
-      <w:r>
-        <w:rPr>
-          <w:rFonts w:ascii="Times New Roman" w:hAnsi="Times New Roman" w:cs="Times New Roman"/>
-          <w:sz w:val="24"/>
-          <w:szCs w:val="24"/>
-        </w:rPr>
-        <w:t>Contains the details of policy claims made by customers.</w:t>
-      </w:r>
-    </w:p>
-    <w:p>
-      <w:pPr>
-        <w:jc w:val="both"/>
-        <w:rPr>
-          <w:rFonts w:ascii="Times New Roman" w:hAnsi="Times New Roman" w:cs="Times New Roman"/>
-          <w:sz w:val="24"/>
-          <w:szCs w:val="24"/>
-        </w:rPr>
-      </w:pPr>
       <w:r>
         <w:rPr>
           <w:rFonts w:ascii="Times New Roman" w:hAnsi="Times New Roman" w:cs="Times New Roman"/>
@@ -2739,26 +2703,18 @@
           <w:szCs w:val="24"/>
         </w:rPr>
         <w:drawing>
-          <wp:anchor distT="0" distB="0" distL="114300" distR="114300" simplePos="0" relativeHeight="251658240" behindDoc="1" locked="0" layoutInCell="1" allowOverlap="1" wp14:anchorId="767F3276" wp14:editId="64BE91C2">
+          <wp:anchor distT="0" distB="0" distL="114300" distR="114300" simplePos="0" relativeHeight="251689984" behindDoc="0" locked="0" layoutInCell="1" allowOverlap="1" wp14:anchorId="58B5AD91" wp14:editId="1488C572">
             <wp:simplePos x="0" y="0"/>
             <wp:positionH relativeFrom="margin">
               <wp:align>center</wp:align>
             </wp:positionH>
             <wp:positionV relativeFrom="paragraph">
-              <wp:posOffset>237490</wp:posOffset>
+              <wp:posOffset>270510</wp:posOffset>
             </wp:positionV>
-            <wp:extent cx="5369560" cy="3718560"/>
-            <wp:effectExtent l="0" t="0" r="2540" b="0"/>
-            <wp:wrapTight wrapText="bothSides">
-              <wp:wrapPolygon edited="0">
-                <wp:start x="0" y="0"/>
-                <wp:lineTo x="0" y="21467"/>
-                <wp:lineTo x="21534" y="21467"/>
-                <wp:lineTo x="21534" y="0"/>
-                <wp:lineTo x="0" y="0"/>
-              </wp:wrapPolygon>
-            </wp:wrapTight>
-            <wp:docPr id="2" name="Picture 2" descr="Diagram&#10;&#10;Description automatically generated"/>
+            <wp:extent cx="5367528" cy="3717128"/>
+            <wp:effectExtent l="0" t="0" r="5080" b="0"/>
+            <wp:wrapTopAndBottom/>
+            <wp:docPr id="16" name="Picture 16" descr="Diagram&#10;&#10;Description automatically generated"/>
             <wp:cNvGraphicFramePr>
               <a:graphicFrameLocks xmlns:a="http://schemas.openxmlformats.org/drawingml/2006/main" noChangeAspect="1"/>
             </wp:cNvGraphicFramePr>
@@ -2766,7 +2722,7 @@
               <a:graphicData uri="http://schemas.openxmlformats.org/drawingml/2006/picture">
                 <pic:pic xmlns:pic="http://schemas.openxmlformats.org/drawingml/2006/picture">
                   <pic:nvPicPr>
-                    <pic:cNvPr id="2" name="Picture 2" descr="Diagram&#10;&#10;Description automatically generated"/>
+                    <pic:cNvPr id="16" name="Picture 16" descr="Diagram&#10;&#10;Description automatically generated"/>
                     <pic:cNvPicPr/>
                   </pic:nvPicPr>
                   <pic:blipFill>
@@ -2784,7 +2740,7 @@
                   <pic:spPr>
                     <a:xfrm>
                       <a:off x="0" y="0"/>
-                      <a:ext cx="5369560" cy="3718560"/>
+                      <a:ext cx="5367528" cy="3717128"/>
                     </a:xfrm>
                     <a:prstGeom prst="rect">
                       <a:avLst/>
@@ -2793,15 +2749,45 @@
                 </pic:pic>
               </a:graphicData>
             </a:graphic>
-            <wp14:sizeRelH relativeFrom="margin">
-              <wp14:pctWidth>0</wp14:pctWidth>
-            </wp14:sizeRelH>
-            <wp14:sizeRelV relativeFrom="margin">
-              <wp14:pctHeight>0</wp14:pctHeight>
-            </wp14:sizeRelV>
           </wp:anchor>
         </w:drawing>
       </w:r>
+      <w:proofErr w:type="spellStart"/>
+      <w:r>
+        <w:rPr>
+          <w:rFonts w:ascii="Times New Roman" w:hAnsi="Times New Roman" w:cs="Times New Roman"/>
+          <w:sz w:val="24"/>
+          <w:szCs w:val="24"/>
+        </w:rPr>
+        <w:t>PolicyClaim</w:t>
+      </w:r>
+      <w:proofErr w:type="spellEnd"/>
+      <w:r>
+        <w:rPr>
+          <w:rFonts w:ascii="Times New Roman" w:hAnsi="Times New Roman" w:cs="Times New Roman"/>
+          <w:sz w:val="24"/>
+          <w:szCs w:val="24"/>
+        </w:rPr>
+        <w:t xml:space="preserve"> – </w:t>
+      </w:r>
+      <w:r>
+        <w:rPr>
+          <w:rFonts w:ascii="Times New Roman" w:hAnsi="Times New Roman" w:cs="Times New Roman"/>
+          <w:sz w:val="24"/>
+          <w:szCs w:val="24"/>
+        </w:rPr>
+        <w:t>Contains the details of policy claims made by customers.</w:t>
+      </w:r>
+    </w:p>
+    <w:p>
+      <w:pPr>
+        <w:jc w:val="both"/>
+        <w:rPr>
+          <w:rFonts w:ascii="Times New Roman" w:hAnsi="Times New Roman" w:cs="Times New Roman"/>
+          <w:sz w:val="24"/>
+          <w:szCs w:val="24"/>
+        </w:rPr>
+      </w:pPr>
     </w:p>
     <w:p>
       <w:pPr>

</xml_diff>